<commit_message>
Fix case 1 in main
</commit_message>
<xml_diff>
--- a/StateOfProgess.docx
+++ b/StateOfProgess.docx
@@ -48,6 +48,7 @@
           <w:sz w:val="20"/>
         </w:rPr>
       </w:pPr>
+      <w:bookmarkStart w:id="0" w:name="_Hlk25220603"/>
       <w:r>
         <w:rPr>
           <w:rFonts w:ascii="Bahnschrift SemiLight" w:hAnsi="Bahnschrift SemiLight"/>
@@ -57,6 +58,7 @@
         <w:t>Réception du projet le 14/11/209 :</w:t>
       </w:r>
     </w:p>
+    <w:bookmarkEnd w:id="0"/>
     <w:p>
       <w:pPr>
         <w:rPr>
@@ -239,14 +241,7 @@
           <w:rFonts w:ascii="Bahnschrift SemiLight" w:hAnsi="Bahnschrift SemiLight"/>
           <w:sz w:val="20"/>
         </w:rPr>
-        <w:t>:</w:t>
-      </w:r>
-      <w:r>
-        <w:rPr>
-          <w:rFonts w:ascii="Bahnschrift SemiLight" w:hAnsi="Bahnschrift SemiLight"/>
-          <w:sz w:val="20"/>
-        </w:rPr>
-        <w:t xml:space="preserve"> » et en entrant une année dans le terminal </w:t>
+        <w:t xml:space="preserve">: » et en entrant une année dans le terminal </w:t>
       </w:r>
       <w:r>
         <w:sym w:font="Wingdings" w:char="F0E0"/>
@@ -468,8 +463,254 @@
         </w:rPr>
         <w:t xml:space="preserve"> et nous avons désormais des graphes plus ou moins valides. A noter que le site Jenkins ne fonctionne que dans la périphérie de l’ECAM. </w:t>
       </w:r>
-      <w:bookmarkStart w:id="0" w:name="_GoBack"/>
-      <w:bookmarkEnd w:id="0"/>
+    </w:p>
+    <w:p>
+      <w:pPr>
+        <w:jc w:val="center"/>
+        <w:rPr>
+          <w:rFonts w:ascii="Bahnschrift SemiLight" w:hAnsi="Bahnschrift SemiLight"/>
+          <w:b/>
+          <w:sz w:val="20"/>
+        </w:rPr>
+      </w:pPr>
+      <w:r>
+        <w:rPr>
+          <w:rFonts w:ascii="Bahnschrift SemiLight" w:hAnsi="Bahnschrift SemiLight"/>
+          <w:b/>
+          <w:sz w:val="20"/>
+        </w:rPr>
+        <w:t>Le 21</w:t>
+      </w:r>
+      <w:r>
+        <w:rPr>
+          <w:rFonts w:ascii="Bahnschrift SemiLight" w:hAnsi="Bahnschrift SemiLight"/>
+          <w:b/>
+          <w:sz w:val="20"/>
+        </w:rPr>
+        <w:t>/11/209 :</w:t>
+      </w:r>
+    </w:p>
+    <w:p>
+      <w:pPr>
+        <w:rPr>
+          <w:rFonts w:ascii="Bahnschrift SemiLight" w:hAnsi="Bahnschrift SemiLight"/>
+          <w:strike/>
+          <w:sz w:val="20"/>
+        </w:rPr>
+      </w:pPr>
+      <w:r>
+        <w:rPr>
+          <w:rFonts w:ascii="Bahnschrift SemiLight" w:hAnsi="Bahnschrift SemiLight"/>
+          <w:strike/>
+          <w:sz w:val="20"/>
+        </w:rPr>
+        <w:t xml:space="preserve">Fix du problème dans </w:t>
+      </w:r>
+      <w:proofErr w:type="spellStart"/>
+      <w:r>
+        <w:rPr>
+          <w:rFonts w:ascii="Bahnschrift SemiLight" w:hAnsi="Bahnschrift SemiLight"/>
+          <w:strike/>
+          <w:sz w:val="20"/>
+        </w:rPr>
+        <w:t>ComparatorClass</w:t>
+      </w:r>
+      <w:proofErr w:type="spellEnd"/>
+      <w:r>
+        <w:rPr>
+          <w:rFonts w:ascii="Bahnschrift SemiLight" w:hAnsi="Bahnschrift SemiLight"/>
+          <w:strike/>
+          <w:sz w:val="20"/>
+        </w:rPr>
+        <w:t> : 11 : double</w:t>
+      </w:r>
+      <w:r>
+        <w:rPr>
+          <w:rFonts w:ascii="Bahnschrift SemiLight" w:hAnsi="Bahnschrift SemiLight"/>
+          <w:strike/>
+          <w:sz w:val="20"/>
+        </w:rPr>
+        <w:sym w:font="Wingdings" w:char="F0E0"/>
+      </w:r>
+      <w:proofErr w:type="spellStart"/>
+      <w:r>
+        <w:rPr>
+          <w:rFonts w:ascii="Bahnschrift SemiLight" w:hAnsi="Bahnschrift SemiLight"/>
+          <w:strike/>
+          <w:sz w:val="20"/>
+        </w:rPr>
+        <w:t>int</w:t>
+      </w:r>
+      <w:proofErr w:type="spellEnd"/>
+      <w:r>
+        <w:rPr>
+          <w:rFonts w:ascii="Bahnschrift SemiLight" w:hAnsi="Bahnschrift SemiLight"/>
+          <w:strike/>
+          <w:sz w:val="20"/>
+        </w:rPr>
+        <w:t> </w:t>
+      </w:r>
+    </w:p>
+    <w:p>
+      <w:pPr>
+        <w:rPr>
+          <w:rFonts w:ascii="Bahnschrift SemiLight" w:hAnsi="Bahnschrift SemiLight"/>
+          <w:sz w:val="20"/>
+        </w:rPr>
+      </w:pPr>
+      <w:r>
+        <w:rPr>
+          <w:rFonts w:ascii="Bahnschrift SemiLight" w:hAnsi="Bahnschrift SemiLight"/>
+          <w:sz w:val="20"/>
+        </w:rPr>
+        <w:tab/>
+      </w:r>
+      <w:r>
+        <w:rPr>
+          <w:rFonts w:ascii="Bahnschrift SemiLight" w:hAnsi="Bahnschrift SemiLight"/>
+          <w:strike/>
+          <w:sz w:val="20"/>
+        </w:rPr>
+        <w:t xml:space="preserve">Résultat : </w:t>
+      </w:r>
+      <w:proofErr w:type="gramStart"/>
+      <w:r>
+        <w:rPr>
+          <w:rFonts w:ascii="Bahnschrift SemiLight" w:hAnsi="Bahnschrift SemiLight"/>
+          <w:strike/>
+          <w:sz w:val="20"/>
+        </w:rPr>
+        <w:t>main(</w:t>
+      </w:r>
+      <w:proofErr w:type="gramEnd"/>
+      <w:r>
+        <w:rPr>
+          <w:rFonts w:ascii="Bahnschrift SemiLight" w:hAnsi="Bahnschrift SemiLight"/>
+          <w:strike/>
+          <w:sz w:val="20"/>
+        </w:rPr>
+        <w:t>) case : 2 fonctionne</w:t>
+      </w:r>
+      <w:r>
+        <w:rPr>
+          <w:rFonts w:ascii="Bahnschrift SemiLight" w:hAnsi="Bahnschrift SemiLight"/>
+          <w:sz w:val="20"/>
+        </w:rPr>
+        <w:t xml:space="preserve"> Non mais en fait, non, merci Yassine EL </w:t>
+      </w:r>
+      <w:proofErr w:type="spellStart"/>
+      <w:r>
+        <w:rPr>
+          <w:rFonts w:ascii="Bahnschrift SemiLight" w:hAnsi="Bahnschrift SemiLight"/>
+          <w:sz w:val="20"/>
+        </w:rPr>
+        <w:t>Bakkoury</w:t>
+      </w:r>
+      <w:proofErr w:type="spellEnd"/>
+    </w:p>
+    <w:p>
+      <w:pPr>
+        <w:rPr>
+          <w:rFonts w:ascii="Bahnschrift SemiLight" w:hAnsi="Bahnschrift SemiLight"/>
+          <w:sz w:val="20"/>
+        </w:rPr>
+      </w:pPr>
+      <w:r>
+        <w:rPr>
+          <w:rFonts w:ascii="Bahnschrift SemiLight" w:hAnsi="Bahnschrift SemiLight"/>
+          <w:sz w:val="20"/>
+        </w:rPr>
+        <w:t xml:space="preserve">Fix du problème du case 1 dans </w:t>
+      </w:r>
+      <w:proofErr w:type="gramStart"/>
+      <w:r>
+        <w:rPr>
+          <w:rFonts w:ascii="Bahnschrift SemiLight" w:hAnsi="Bahnschrift SemiLight"/>
+          <w:sz w:val="20"/>
+        </w:rPr>
+        <w:t>main(</w:t>
+      </w:r>
+      <w:proofErr w:type="gramEnd"/>
+      <w:r>
+        <w:rPr>
+          <w:rFonts w:ascii="Bahnschrift SemiLight" w:hAnsi="Bahnschrift SemiLight"/>
+          <w:sz w:val="20"/>
+        </w:rPr>
+        <w:t xml:space="preserve">) : 106 : </w:t>
+      </w:r>
+      <w:proofErr w:type="spellStart"/>
+      <w:r>
+        <w:rPr>
+          <w:rFonts w:ascii="Bahnschrift SemiLight" w:hAnsi="Bahnschrift SemiLight"/>
+          <w:sz w:val="20"/>
+        </w:rPr>
+        <w:t>Integer.parseInt</w:t>
+      </w:r>
+      <w:proofErr w:type="spellEnd"/>
+      <w:r>
+        <w:rPr>
+          <w:rFonts w:ascii="Bahnschrift SemiLight" w:hAnsi="Bahnschrift SemiLight"/>
+          <w:sz w:val="20"/>
+        </w:rPr>
+        <w:t xml:space="preserve"> </w:t>
+      </w:r>
+      <w:r>
+        <w:rPr>
+          <w:rFonts w:ascii="Bahnschrift SemiLight" w:hAnsi="Bahnschrift SemiLight"/>
+          <w:sz w:val="20"/>
+        </w:rPr>
+        <w:sym w:font="Wingdings" w:char="F0E0"/>
+      </w:r>
+      <w:r>
+        <w:rPr>
+          <w:rFonts w:ascii="Bahnschrift SemiLight" w:hAnsi="Bahnschrift SemiLight"/>
+          <w:sz w:val="20"/>
+        </w:rPr>
+        <w:t xml:space="preserve"> </w:t>
+      </w:r>
+      <w:proofErr w:type="spellStart"/>
+      <w:r>
+        <w:rPr>
+          <w:rFonts w:ascii="Bahnschrift SemiLight" w:hAnsi="Bahnschrift SemiLight"/>
+          <w:sz w:val="20"/>
+        </w:rPr>
+        <w:t>Double.parseDouble</w:t>
+      </w:r>
+      <w:proofErr w:type="spellEnd"/>
+    </w:p>
+    <w:p>
+      <w:pPr>
+        <w:rPr>
+          <w:rFonts w:ascii="Bahnschrift SemiLight" w:hAnsi="Bahnschrift SemiLight"/>
+          <w:sz w:val="20"/>
+        </w:rPr>
+      </w:pPr>
+      <w:r>
+        <w:rPr>
+          <w:rFonts w:ascii="Bahnschrift SemiLight" w:hAnsi="Bahnschrift SemiLight"/>
+          <w:sz w:val="20"/>
+        </w:rPr>
+        <w:tab/>
+        <w:t>Résultat : ça compile sans erreur.</w:t>
+      </w:r>
+      <w:bookmarkStart w:id="1" w:name="_GoBack"/>
+      <w:bookmarkEnd w:id="1"/>
+    </w:p>
+    <w:p>
+      <w:pPr>
+        <w:rPr>
+          <w:rFonts w:ascii="Bahnschrift SemiLight" w:hAnsi="Bahnschrift SemiLight"/>
+          <w:sz w:val="20"/>
+        </w:rPr>
+      </w:pPr>
+      <w:r>
+        <w:rPr>
+          <w:rFonts w:ascii="Bahnschrift SemiLight" w:hAnsi="Bahnschrift SemiLight"/>
+          <w:sz w:val="20"/>
+        </w:rPr>
+        <w:tab/>
+        <w:t xml:space="preserve"> </w:t>
+      </w:r>
     </w:p>
     <w:sectPr>
       <w:pgSz w:w="11906" w:h="16838"/>
@@ -1372,6 +1613,7 @@
   <w:style w:type="character" w:default="1" w:styleId="Policepardfaut">
     <w:name w:val="Default Paragraph Font"/>
     <w:uiPriority w:val="1"/>
+    <w:semiHidden/>
     <w:unhideWhenUsed/>
   </w:style>
   <w:style w:type="table" w:default="1" w:styleId="TableauNormal">

</xml_diff>